<commit_message>
Add a few more tasks
</commit_message>
<xml_diff>
--- a/job tasks.docx
+++ b/job tasks.docx
@@ -360,808 +360,840 @@
               <w:rPr>
                 <w:sz w:val="32"/>
               </w:rPr>
-              <w:t>Participating in</w:t>
+              <w:t>Participating in p</w:t>
+            </w:r>
+            <w:r>
+              <w:rPr>
+                <w:sz w:val="32"/>
+              </w:rPr>
+              <w:t>lanning meetings</w:t>
+            </w:r>
+          </w:p>
+          <w:p>
+            <w:pPr>
+              <w:rPr>
+                <w:sz w:val="32"/>
+              </w:rPr>
+            </w:pPr>
+          </w:p>
+        </w:tc>
+        <w:tc>
+          <w:tcPr>
+            <w:tcW w:w="5172" w:type="dxa"/>
+          </w:tcPr>
+          <w:p>
+            <w:pPr>
+              <w:rPr>
+                <w:sz w:val="32"/>
+              </w:rPr>
+            </w:pPr>
+            <w:r>
+              <w:rPr>
+                <w:sz w:val="32"/>
+              </w:rPr>
+              <w:br/>
+            </w:r>
+            <w:r>
+              <w:rPr>
+                <w:sz w:val="32"/>
+              </w:rPr>
+              <w:t>Stand-up meetings</w:t>
+            </w:r>
+          </w:p>
+        </w:tc>
+      </w:tr>
+      <w:tr>
+        <w:tc>
+          <w:tcPr>
+            <w:tcW w:w="5171" w:type="dxa"/>
+          </w:tcPr>
+          <w:p>
+            <w:pPr>
+              <w:rPr>
+                <w:sz w:val="32"/>
+              </w:rPr>
+            </w:pPr>
+            <w:r>
+              <w:rPr>
+                <w:sz w:val="32"/>
+              </w:rPr>
+              <w:br/>
+            </w:r>
+            <w:r>
+              <w:rPr>
+                <w:sz w:val="32"/>
+              </w:rPr>
+              <w:t>Retrospectives</w:t>
+            </w:r>
+          </w:p>
+          <w:p>
+            <w:pPr>
+              <w:rPr>
+                <w:sz w:val="32"/>
+              </w:rPr>
+            </w:pPr>
+          </w:p>
+        </w:tc>
+        <w:tc>
+          <w:tcPr>
+            <w:tcW w:w="5172" w:type="dxa"/>
+          </w:tcPr>
+          <w:p>
+            <w:pPr>
+              <w:rPr>
+                <w:sz w:val="32"/>
+              </w:rPr>
+            </w:pPr>
+            <w:r>
+              <w:rPr>
+                <w:sz w:val="32"/>
+              </w:rPr>
+              <w:br/>
+            </w:r>
+            <w:r>
+              <w:rPr>
+                <w:sz w:val="32"/>
+              </w:rPr>
+              <w:t>Greenfield applications</w:t>
+            </w:r>
+          </w:p>
+        </w:tc>
+      </w:tr>
+      <w:tr>
+        <w:tc>
+          <w:tcPr>
+            <w:tcW w:w="5171" w:type="dxa"/>
+          </w:tcPr>
+          <w:p>
+            <w:pPr>
+              <w:rPr>
+                <w:sz w:val="32"/>
+              </w:rPr>
+            </w:pPr>
+            <w:r>
+              <w:rPr>
+                <w:sz w:val="32"/>
+              </w:rPr>
+              <w:br/>
+            </w:r>
+            <w:r>
+              <w:rPr>
+                <w:sz w:val="32"/>
+              </w:rPr>
+              <w:t>Brownfield applications</w:t>
+            </w:r>
+          </w:p>
+          <w:p>
+            <w:pPr>
+              <w:rPr>
+                <w:sz w:val="32"/>
+              </w:rPr>
+            </w:pPr>
+          </w:p>
+        </w:tc>
+        <w:tc>
+          <w:tcPr>
+            <w:tcW w:w="5172" w:type="dxa"/>
+          </w:tcPr>
+          <w:p>
+            <w:pPr>
+              <w:rPr>
+                <w:sz w:val="32"/>
+              </w:rPr>
+            </w:pPr>
+            <w:r>
+              <w:rPr>
+                <w:sz w:val="32"/>
+              </w:rPr>
+              <w:br/>
+            </w:r>
+            <w:r>
+              <w:rPr>
+                <w:sz w:val="32"/>
+              </w:rPr>
+              <w:t>Writing SQL queries</w:t>
+            </w:r>
+          </w:p>
+        </w:tc>
+      </w:tr>
+      <w:tr>
+        <w:tc>
+          <w:tcPr>
+            <w:tcW w:w="5171" w:type="dxa"/>
+          </w:tcPr>
+          <w:p>
+            <w:pPr>
+              <w:rPr>
+                <w:sz w:val="32"/>
+              </w:rPr>
+            </w:pPr>
+            <w:r>
+              <w:rPr>
+                <w:sz w:val="32"/>
+              </w:rPr>
+              <w:br/>
+            </w:r>
+            <w:r>
+              <w:rPr>
+                <w:sz w:val="32"/>
+              </w:rPr>
+              <w:t>Refactoring</w:t>
+            </w:r>
+          </w:p>
+          <w:p>
+            <w:pPr>
+              <w:rPr>
+                <w:sz w:val="32"/>
+              </w:rPr>
+            </w:pPr>
+          </w:p>
+        </w:tc>
+        <w:tc>
+          <w:tcPr>
+            <w:tcW w:w="5172" w:type="dxa"/>
+          </w:tcPr>
+          <w:p>
+            <w:pPr>
+              <w:rPr>
+                <w:sz w:val="32"/>
+              </w:rPr>
+            </w:pPr>
+            <w:r>
+              <w:rPr>
+                <w:sz w:val="32"/>
+              </w:rPr>
+              <w:br/>
+            </w:r>
+            <w:r>
+              <w:rPr>
+                <w:sz w:val="32"/>
+              </w:rPr>
+              <w:t>Writing code</w:t>
+            </w:r>
+          </w:p>
+        </w:tc>
+      </w:tr>
+      <w:tr>
+        <w:tc>
+          <w:tcPr>
+            <w:tcW w:w="5171" w:type="dxa"/>
+          </w:tcPr>
+          <w:p>
+            <w:pPr>
+              <w:rPr>
+                <w:sz w:val="32"/>
+              </w:rPr>
+            </w:pPr>
+            <w:r>
+              <w:rPr>
+                <w:sz w:val="32"/>
+              </w:rPr>
+              <w:br/>
+            </w:r>
+            <w:r>
+              <w:rPr>
+                <w:sz w:val="32"/>
+              </w:rPr>
+              <w:t>Database design</w:t>
+            </w:r>
+          </w:p>
+          <w:p>
+            <w:pPr>
+              <w:rPr>
+                <w:sz w:val="32"/>
+              </w:rPr>
+            </w:pPr>
+          </w:p>
+        </w:tc>
+        <w:tc>
+          <w:tcPr>
+            <w:tcW w:w="5172" w:type="dxa"/>
+          </w:tcPr>
+          <w:p>
+            <w:pPr>
+              <w:rPr>
+                <w:sz w:val="32"/>
+              </w:rPr>
+            </w:pPr>
+            <w:r>
+              <w:rPr>
+                <w:sz w:val="32"/>
+              </w:rPr>
+              <w:br/>
+            </w:r>
+            <w:r>
+              <w:rPr>
+                <w:sz w:val="32"/>
+              </w:rPr>
+              <w:t>Frontend / UX design</w:t>
+            </w:r>
+          </w:p>
+        </w:tc>
+      </w:tr>
+      <w:tr>
+        <w:tc>
+          <w:tcPr>
+            <w:tcW w:w="5171" w:type="dxa"/>
+          </w:tcPr>
+          <w:p>
+            <w:pPr>
+              <w:rPr>
+                <w:sz w:val="32"/>
+              </w:rPr>
+            </w:pPr>
+            <w:r>
+              <w:rPr>
+                <w:sz w:val="32"/>
+              </w:rPr>
+              <w:br/>
+            </w:r>
+            <w:r>
+              <w:rPr>
+                <w:sz w:val="32"/>
+              </w:rPr>
+              <w:t>Object-oriented programming</w:t>
+            </w:r>
+          </w:p>
+          <w:p>
+            <w:pPr>
+              <w:rPr>
+                <w:sz w:val="32"/>
+              </w:rPr>
+            </w:pPr>
+          </w:p>
+        </w:tc>
+        <w:tc>
+          <w:tcPr>
+            <w:tcW w:w="5172" w:type="dxa"/>
+          </w:tcPr>
+          <w:p>
+            <w:pPr>
+              <w:rPr>
+                <w:sz w:val="32"/>
+              </w:rPr>
+            </w:pPr>
+            <w:r>
+              <w:rPr>
+                <w:sz w:val="32"/>
+              </w:rPr>
+              <w:br/>
+            </w:r>
+            <w:r>
+              <w:rPr>
+                <w:sz w:val="32"/>
+              </w:rPr>
+              <w:t>Functional programming</w:t>
+            </w:r>
+          </w:p>
+        </w:tc>
+      </w:tr>
+      <w:tr>
+        <w:tc>
+          <w:tcPr>
+            <w:tcW w:w="5171" w:type="dxa"/>
+          </w:tcPr>
+          <w:p>
+            <w:pPr>
+              <w:rPr>
+                <w:sz w:val="32"/>
+              </w:rPr>
+            </w:pPr>
+            <w:r>
+              <w:rPr>
+                <w:sz w:val="32"/>
+              </w:rPr>
+              <w:br/>
+            </w:r>
+            <w:r>
+              <w:rPr>
+                <w:sz w:val="32"/>
+              </w:rPr>
+              <w:t>Writing user stories</w:t>
+            </w:r>
+          </w:p>
+          <w:p>
+            <w:pPr>
+              <w:rPr>
+                <w:sz w:val="32"/>
+              </w:rPr>
+            </w:pPr>
+          </w:p>
+        </w:tc>
+        <w:tc>
+          <w:tcPr>
+            <w:tcW w:w="5172" w:type="dxa"/>
+          </w:tcPr>
+          <w:p>
+            <w:pPr>
+              <w:rPr>
+                <w:sz w:val="32"/>
+              </w:rPr>
+            </w:pPr>
+            <w:r>
+              <w:rPr>
+                <w:sz w:val="32"/>
+              </w:rPr>
+              <w:br/>
+            </w:r>
+            <w:r>
+              <w:rPr>
+                <w:sz w:val="32"/>
+              </w:rPr>
+              <w:t>Reviewing another person’s code</w:t>
+            </w:r>
+          </w:p>
+        </w:tc>
+      </w:tr>
+      <w:tr>
+        <w:tc>
+          <w:tcPr>
+            <w:tcW w:w="5171" w:type="dxa"/>
+          </w:tcPr>
+          <w:p>
+            <w:pPr>
+              <w:rPr>
+                <w:sz w:val="32"/>
+              </w:rPr>
+            </w:pPr>
+            <w:r>
+              <w:rPr>
+                <w:sz w:val="32"/>
+              </w:rPr>
+              <w:lastRenderedPageBreak/>
+              <w:br/>
+            </w:r>
+            <w:r>
+              <w:rPr>
+                <w:sz w:val="32"/>
+              </w:rPr>
+              <w:t>Having your code reviewed</w:t>
+            </w:r>
+          </w:p>
+          <w:p>
+            <w:pPr>
+              <w:rPr>
+                <w:sz w:val="32"/>
+              </w:rPr>
+            </w:pPr>
+          </w:p>
+        </w:tc>
+        <w:tc>
+          <w:tcPr>
+            <w:tcW w:w="5172" w:type="dxa"/>
+          </w:tcPr>
+          <w:p>
+            <w:pPr>
+              <w:rPr>
+                <w:sz w:val="32"/>
+              </w:rPr>
+            </w:pPr>
+            <w:r>
+              <w:rPr>
+                <w:sz w:val="32"/>
+              </w:rPr>
+              <w:br/>
+            </w:r>
+            <w:r>
+              <w:rPr>
+                <w:sz w:val="32"/>
+              </w:rPr>
+              <w:t>Coaching a junior developer</w:t>
+            </w:r>
+          </w:p>
+        </w:tc>
+      </w:tr>
+      <w:tr>
+        <w:tc>
+          <w:tcPr>
+            <w:tcW w:w="5171" w:type="dxa"/>
+          </w:tcPr>
+          <w:p>
+            <w:pPr>
+              <w:rPr>
+                <w:sz w:val="32"/>
+              </w:rPr>
+            </w:pPr>
+            <w:r>
+              <w:rPr>
+                <w:sz w:val="32"/>
+              </w:rPr>
+              <w:br/>
+            </w:r>
+            <w:r>
+              <w:rPr>
+                <w:sz w:val="32"/>
+              </w:rPr>
+              <w:t>Handling support issues</w:t>
+            </w:r>
+          </w:p>
+          <w:p>
+            <w:pPr>
+              <w:rPr>
+                <w:sz w:val="32"/>
+              </w:rPr>
+            </w:pPr>
+          </w:p>
+        </w:tc>
+        <w:tc>
+          <w:tcPr>
+            <w:tcW w:w="5172" w:type="dxa"/>
+          </w:tcPr>
+          <w:p>
+            <w:pPr>
+              <w:rPr>
+                <w:sz w:val="32"/>
+              </w:rPr>
+            </w:pPr>
+            <w:r>
+              <w:rPr>
+                <w:sz w:val="32"/>
+              </w:rPr>
+              <w:br/>
+            </w:r>
+            <w:r>
+              <w:rPr>
+                <w:sz w:val="32"/>
+              </w:rPr>
+              <w:t>Deploying applications</w:t>
+            </w:r>
+          </w:p>
+        </w:tc>
+      </w:tr>
+      <w:tr>
+        <w:tc>
+          <w:tcPr>
+            <w:tcW w:w="5171" w:type="dxa"/>
+          </w:tcPr>
+          <w:p>
+            <w:pPr>
+              <w:rPr>
+                <w:sz w:val="32"/>
+              </w:rPr>
+            </w:pPr>
+            <w:r>
+              <w:rPr>
+                <w:sz w:val="32"/>
+              </w:rPr>
+              <w:br/>
+            </w:r>
+            <w:r>
+              <w:rPr>
+                <w:sz w:val="32"/>
+              </w:rPr>
+              <w:t>Setting up continuous integration</w:t>
+            </w:r>
+          </w:p>
+          <w:p>
+            <w:pPr>
+              <w:rPr>
+                <w:sz w:val="32"/>
+              </w:rPr>
+            </w:pPr>
+          </w:p>
+        </w:tc>
+        <w:tc>
+          <w:tcPr>
+            <w:tcW w:w="5172" w:type="dxa"/>
+          </w:tcPr>
+          <w:p>
+            <w:pPr>
+              <w:rPr>
+                <w:sz w:val="32"/>
+              </w:rPr>
+            </w:pPr>
+            <w:r>
+              <w:rPr>
+                <w:sz w:val="32"/>
+              </w:rPr>
+              <w:br/>
+            </w:r>
+            <w:r>
+              <w:rPr>
+                <w:sz w:val="32"/>
+              </w:rPr>
+              <w:t>Setting up continuous delivery</w:t>
+            </w:r>
+          </w:p>
+        </w:tc>
+      </w:tr>
+      <w:tr>
+        <w:tc>
+          <w:tcPr>
+            <w:tcW w:w="5171" w:type="dxa"/>
+          </w:tcPr>
+          <w:p>
+            <w:pPr>
+              <w:rPr>
+                <w:sz w:val="32"/>
+              </w:rPr>
+            </w:pPr>
+            <w:r>
+              <w:rPr>
+                <w:sz w:val="32"/>
+              </w:rPr>
+              <w:br/>
+            </w:r>
+            <w:r>
+              <w:rPr>
+                <w:sz w:val="32"/>
+              </w:rPr>
+              <w:t>Giving presentations</w:t>
+            </w:r>
+          </w:p>
+          <w:p>
+            <w:pPr>
+              <w:rPr>
+                <w:sz w:val="32"/>
+              </w:rPr>
+            </w:pPr>
+          </w:p>
+        </w:tc>
+        <w:tc>
+          <w:tcPr>
+            <w:tcW w:w="5172" w:type="dxa"/>
+          </w:tcPr>
+          <w:p>
+            <w:pPr>
+              <w:rPr>
+                <w:sz w:val="32"/>
+              </w:rPr>
+            </w:pPr>
+            <w:r>
+              <w:rPr>
+                <w:sz w:val="32"/>
+              </w:rPr>
+              <w:br/>
+            </w:r>
+            <w:r>
+              <w:rPr>
+                <w:sz w:val="32"/>
+              </w:rPr>
+              <w:t>Designing APIs</w:t>
+            </w:r>
+          </w:p>
+        </w:tc>
+      </w:tr>
+      <w:tr>
+        <w:tc>
+          <w:tcPr>
+            <w:tcW w:w="5171" w:type="dxa"/>
+          </w:tcPr>
+          <w:p>
+            <w:pPr>
+              <w:rPr>
+                <w:sz w:val="32"/>
+              </w:rPr>
+            </w:pPr>
+            <w:r>
+              <w:rPr>
+                <w:sz w:val="32"/>
+              </w:rPr>
+              <w:br/>
+            </w:r>
+            <w:r>
+              <w:rPr>
+                <w:sz w:val="32"/>
+              </w:rPr>
+              <w:t>Writing automated tests</w:t>
+            </w:r>
+          </w:p>
+          <w:p>
+            <w:pPr>
+              <w:rPr>
+                <w:sz w:val="32"/>
+              </w:rPr>
+            </w:pPr>
+          </w:p>
+        </w:tc>
+        <w:tc>
+          <w:tcPr>
+            <w:tcW w:w="5172" w:type="dxa"/>
+          </w:tcPr>
+          <w:p>
+            <w:pPr>
+              <w:rPr>
+                <w:sz w:val="32"/>
+              </w:rPr>
+            </w:pPr>
+            <w:r>
+              <w:rPr>
+                <w:sz w:val="32"/>
+              </w:rPr>
+              <w:br/>
+            </w:r>
+            <w:r>
+              <w:rPr>
+                <w:sz w:val="32"/>
+              </w:rPr>
+              <w:t>Introducing dependency injection</w:t>
+            </w:r>
+          </w:p>
+        </w:tc>
+      </w:tr>
+      <w:tr>
+        <w:tc>
+          <w:tcPr>
+            <w:tcW w:w="5171" w:type="dxa"/>
+          </w:tcPr>
+          <w:p>
+            <w:pPr>
+              <w:rPr>
+                <w:sz w:val="32"/>
+              </w:rPr>
+            </w:pPr>
+            <w:r>
+              <w:rPr>
+                <w:sz w:val="32"/>
+              </w:rPr>
+              <w:br/>
+            </w:r>
+            <w:r>
+              <w:rPr>
+                <w:sz w:val="32"/>
+              </w:rPr>
+              <w:t>Writing algorithms</w:t>
+            </w:r>
+            <w:r>
+              <w:rPr>
+                <w:sz w:val="32"/>
+              </w:rPr>
+              <w:br/>
+            </w:r>
+          </w:p>
+        </w:tc>
+        <w:tc>
+          <w:tcPr>
+            <w:tcW w:w="5172" w:type="dxa"/>
+          </w:tcPr>
+          <w:p>
+            <w:pPr>
+              <w:rPr>
+                <w:sz w:val="32"/>
+              </w:rPr>
+            </w:pPr>
+            <w:r>
+              <w:rPr>
+                <w:sz w:val="32"/>
+              </w:rPr>
+              <w:br/>
+              <w:t>Using design patterns</w:t>
+            </w:r>
+          </w:p>
+        </w:tc>
+      </w:tr>
+      <w:tr>
+        <w:tc>
+          <w:tcPr>
+            <w:tcW w:w="5171" w:type="dxa"/>
+          </w:tcPr>
+          <w:p>
+            <w:pPr>
+              <w:rPr>
+                <w:sz w:val="32"/>
+              </w:rPr>
+            </w:pPr>
+            <w:r>
+              <w:rPr>
+                <w:sz w:val="32"/>
+              </w:rPr>
+              <w:br/>
+            </w:r>
+            <w:r>
+              <w:rPr>
+                <w:sz w:val="32"/>
+              </w:rPr>
+              <w:t>Domain Driven Design (DDD)</w:t>
+            </w:r>
+            <w:r>
+              <w:rPr>
+                <w:sz w:val="32"/>
+              </w:rPr>
+              <w:br/>
+            </w:r>
+          </w:p>
+        </w:tc>
+        <w:tc>
+          <w:tcPr>
+            <w:tcW w:w="5172" w:type="dxa"/>
+          </w:tcPr>
+          <w:p>
+            <w:pPr>
+              <w:rPr>
+                <w:sz w:val="32"/>
+              </w:rPr>
+            </w:pPr>
+          </w:p>
+          <w:p>
+            <w:pPr>
+              <w:rPr>
+                <w:sz w:val="32"/>
+              </w:rPr>
+            </w:pPr>
+            <w:r>
+              <w:rPr>
+                <w:sz w:val="32"/>
+              </w:rPr>
+              <w:t>Secure coding</w:t>
+            </w:r>
+          </w:p>
+        </w:tc>
+      </w:tr>
+      <w:tr>
+        <w:tc>
+          <w:tcPr>
+            <w:tcW w:w="5171" w:type="dxa"/>
+          </w:tcPr>
+          <w:p>
+            <w:pPr>
+              <w:rPr>
+                <w:sz w:val="32"/>
+              </w:rPr>
+            </w:pPr>
+            <w:r>
+              <w:rPr>
+                <w:sz w:val="32"/>
+              </w:rPr>
+              <w:br/>
+            </w:r>
+            <w:r>
+              <w:rPr>
+                <w:sz w:val="32"/>
+              </w:rPr>
+              <w:t>Stored procedures</w:t>
+            </w:r>
+            <w:r>
+              <w:rPr>
+                <w:sz w:val="32"/>
+              </w:rPr>
+              <w:br/>
+            </w:r>
+          </w:p>
+        </w:tc>
+        <w:tc>
+          <w:tcPr>
+            <w:tcW w:w="5172" w:type="dxa"/>
+          </w:tcPr>
+          <w:p>
+            <w:pPr>
+              <w:rPr>
+                <w:sz w:val="32"/>
+              </w:rPr>
+            </w:pPr>
+          </w:p>
+          <w:p>
+            <w:pPr>
+              <w:rPr>
+                <w:sz w:val="32"/>
+              </w:rPr>
+            </w:pPr>
+            <w:r>
+              <w:rPr>
+                <w:sz w:val="32"/>
+              </w:rPr>
+              <w:t>Design review</w:t>
             </w:r>
             <w:bookmarkStart w:id="0" w:name="_GoBack"/>
             <w:bookmarkEnd w:id="0"/>
-            <w:r>
-              <w:rPr>
-                <w:sz w:val="32"/>
-              </w:rPr>
-              <w:t xml:space="preserve"> p</w:t>
-            </w:r>
-            <w:r>
-              <w:rPr>
-                <w:sz w:val="32"/>
-              </w:rPr>
-              <w:t>lanning meetings</w:t>
-            </w:r>
-          </w:p>
-          <w:p>
-            <w:pPr>
-              <w:rPr>
-                <w:sz w:val="32"/>
-              </w:rPr>
-            </w:pPr>
-          </w:p>
-        </w:tc>
-        <w:tc>
-          <w:tcPr>
-            <w:tcW w:w="5172" w:type="dxa"/>
-          </w:tcPr>
-          <w:p>
-            <w:pPr>
-              <w:rPr>
-                <w:sz w:val="32"/>
-              </w:rPr>
-            </w:pPr>
-            <w:r>
-              <w:rPr>
-                <w:sz w:val="32"/>
-              </w:rPr>
-              <w:br/>
-            </w:r>
-            <w:r>
-              <w:rPr>
-                <w:sz w:val="32"/>
-              </w:rPr>
-              <w:t>Stand-up meetings</w:t>
-            </w:r>
-          </w:p>
-        </w:tc>
-      </w:tr>
-      <w:tr>
-        <w:tc>
-          <w:tcPr>
-            <w:tcW w:w="5171" w:type="dxa"/>
-          </w:tcPr>
-          <w:p>
-            <w:pPr>
-              <w:rPr>
-                <w:sz w:val="32"/>
-              </w:rPr>
-            </w:pPr>
-            <w:r>
-              <w:rPr>
-                <w:sz w:val="32"/>
-              </w:rPr>
-              <w:br/>
-            </w:r>
-            <w:r>
-              <w:rPr>
-                <w:sz w:val="32"/>
-              </w:rPr>
-              <w:t>Retrospectives</w:t>
-            </w:r>
-          </w:p>
-          <w:p>
-            <w:pPr>
-              <w:rPr>
-                <w:sz w:val="32"/>
-              </w:rPr>
-            </w:pPr>
-          </w:p>
-        </w:tc>
-        <w:tc>
-          <w:tcPr>
-            <w:tcW w:w="5172" w:type="dxa"/>
-          </w:tcPr>
-          <w:p>
-            <w:pPr>
-              <w:rPr>
-                <w:sz w:val="32"/>
-              </w:rPr>
-            </w:pPr>
-            <w:r>
-              <w:rPr>
-                <w:sz w:val="32"/>
-              </w:rPr>
-              <w:br/>
-            </w:r>
-            <w:r>
-              <w:rPr>
-                <w:sz w:val="32"/>
-              </w:rPr>
-              <w:t>Greenfield applications</w:t>
-            </w:r>
-          </w:p>
-        </w:tc>
-      </w:tr>
-      <w:tr>
-        <w:tc>
-          <w:tcPr>
-            <w:tcW w:w="5171" w:type="dxa"/>
-          </w:tcPr>
-          <w:p>
-            <w:pPr>
-              <w:rPr>
-                <w:sz w:val="32"/>
-              </w:rPr>
-            </w:pPr>
-            <w:r>
-              <w:rPr>
-                <w:sz w:val="32"/>
-              </w:rPr>
-              <w:br/>
-            </w:r>
-            <w:r>
-              <w:rPr>
-                <w:sz w:val="32"/>
-              </w:rPr>
-              <w:t>Brownfield applications</w:t>
-            </w:r>
-          </w:p>
-          <w:p>
-            <w:pPr>
-              <w:rPr>
-                <w:sz w:val="32"/>
-              </w:rPr>
-            </w:pPr>
-          </w:p>
-        </w:tc>
-        <w:tc>
-          <w:tcPr>
-            <w:tcW w:w="5172" w:type="dxa"/>
-          </w:tcPr>
-          <w:p>
-            <w:pPr>
-              <w:rPr>
-                <w:sz w:val="32"/>
-              </w:rPr>
-            </w:pPr>
-            <w:r>
-              <w:rPr>
-                <w:sz w:val="32"/>
-              </w:rPr>
-              <w:br/>
-            </w:r>
-            <w:r>
-              <w:rPr>
-                <w:sz w:val="32"/>
-              </w:rPr>
-              <w:t>Writing SQL queries</w:t>
-            </w:r>
-          </w:p>
-        </w:tc>
-      </w:tr>
-      <w:tr>
-        <w:tc>
-          <w:tcPr>
-            <w:tcW w:w="5171" w:type="dxa"/>
-          </w:tcPr>
-          <w:p>
-            <w:pPr>
-              <w:rPr>
-                <w:sz w:val="32"/>
-              </w:rPr>
-            </w:pPr>
-            <w:r>
-              <w:rPr>
-                <w:sz w:val="32"/>
-              </w:rPr>
-              <w:br/>
-            </w:r>
-            <w:r>
-              <w:rPr>
-                <w:sz w:val="32"/>
-              </w:rPr>
-              <w:t>Refactoring</w:t>
-            </w:r>
-          </w:p>
-          <w:p>
-            <w:pPr>
-              <w:rPr>
-                <w:sz w:val="32"/>
-              </w:rPr>
-            </w:pPr>
-          </w:p>
-        </w:tc>
-        <w:tc>
-          <w:tcPr>
-            <w:tcW w:w="5172" w:type="dxa"/>
-          </w:tcPr>
-          <w:p>
-            <w:pPr>
-              <w:rPr>
-                <w:sz w:val="32"/>
-              </w:rPr>
-            </w:pPr>
-            <w:r>
-              <w:rPr>
-                <w:sz w:val="32"/>
-              </w:rPr>
-              <w:br/>
-            </w:r>
-            <w:r>
-              <w:rPr>
-                <w:sz w:val="32"/>
-              </w:rPr>
-              <w:t>Writing code</w:t>
-            </w:r>
-          </w:p>
-        </w:tc>
-      </w:tr>
-      <w:tr>
-        <w:tc>
-          <w:tcPr>
-            <w:tcW w:w="5171" w:type="dxa"/>
-          </w:tcPr>
-          <w:p>
-            <w:pPr>
-              <w:rPr>
-                <w:sz w:val="32"/>
-              </w:rPr>
-            </w:pPr>
-            <w:r>
-              <w:rPr>
-                <w:sz w:val="32"/>
-              </w:rPr>
-              <w:br/>
-            </w:r>
-            <w:r>
-              <w:rPr>
-                <w:sz w:val="32"/>
-              </w:rPr>
-              <w:t>Database design</w:t>
-            </w:r>
-          </w:p>
-          <w:p>
-            <w:pPr>
-              <w:rPr>
-                <w:sz w:val="32"/>
-              </w:rPr>
-            </w:pPr>
-          </w:p>
-        </w:tc>
-        <w:tc>
-          <w:tcPr>
-            <w:tcW w:w="5172" w:type="dxa"/>
-          </w:tcPr>
-          <w:p>
-            <w:pPr>
-              <w:rPr>
-                <w:sz w:val="32"/>
-              </w:rPr>
-            </w:pPr>
-            <w:r>
-              <w:rPr>
-                <w:sz w:val="32"/>
-              </w:rPr>
-              <w:br/>
-            </w:r>
-            <w:r>
-              <w:rPr>
-                <w:sz w:val="32"/>
-              </w:rPr>
-              <w:t>Frontend / UX design</w:t>
-            </w:r>
-          </w:p>
-        </w:tc>
-      </w:tr>
-      <w:tr>
-        <w:tc>
-          <w:tcPr>
-            <w:tcW w:w="5171" w:type="dxa"/>
-          </w:tcPr>
-          <w:p>
-            <w:pPr>
-              <w:rPr>
-                <w:sz w:val="32"/>
-              </w:rPr>
-            </w:pPr>
-            <w:r>
-              <w:rPr>
-                <w:sz w:val="32"/>
-              </w:rPr>
-              <w:br/>
-            </w:r>
-            <w:r>
-              <w:rPr>
-                <w:sz w:val="32"/>
-              </w:rPr>
-              <w:t>Object-oriented programming</w:t>
-            </w:r>
-          </w:p>
-          <w:p>
-            <w:pPr>
-              <w:rPr>
-                <w:sz w:val="32"/>
-              </w:rPr>
-            </w:pPr>
-          </w:p>
-        </w:tc>
-        <w:tc>
-          <w:tcPr>
-            <w:tcW w:w="5172" w:type="dxa"/>
-          </w:tcPr>
-          <w:p>
-            <w:pPr>
-              <w:rPr>
-                <w:sz w:val="32"/>
-              </w:rPr>
-            </w:pPr>
-            <w:r>
-              <w:rPr>
-                <w:sz w:val="32"/>
-              </w:rPr>
-              <w:br/>
-            </w:r>
-            <w:r>
-              <w:rPr>
-                <w:sz w:val="32"/>
-              </w:rPr>
-              <w:t>Functional programming</w:t>
-            </w:r>
-          </w:p>
-        </w:tc>
-      </w:tr>
-      <w:tr>
-        <w:tc>
-          <w:tcPr>
-            <w:tcW w:w="5171" w:type="dxa"/>
-          </w:tcPr>
-          <w:p>
-            <w:pPr>
-              <w:rPr>
-                <w:sz w:val="32"/>
-              </w:rPr>
-            </w:pPr>
-            <w:r>
-              <w:rPr>
-                <w:sz w:val="32"/>
-              </w:rPr>
-              <w:br/>
-            </w:r>
-            <w:r>
-              <w:rPr>
-                <w:sz w:val="32"/>
-              </w:rPr>
-              <w:t>Writing user stories</w:t>
-            </w:r>
-          </w:p>
-          <w:p>
-            <w:pPr>
-              <w:rPr>
-                <w:sz w:val="32"/>
-              </w:rPr>
-            </w:pPr>
-          </w:p>
-        </w:tc>
-        <w:tc>
-          <w:tcPr>
-            <w:tcW w:w="5172" w:type="dxa"/>
-          </w:tcPr>
-          <w:p>
-            <w:pPr>
-              <w:rPr>
-                <w:sz w:val="32"/>
-              </w:rPr>
-            </w:pPr>
-            <w:r>
-              <w:rPr>
-                <w:sz w:val="32"/>
-              </w:rPr>
-              <w:br/>
-            </w:r>
-            <w:r>
-              <w:rPr>
-                <w:sz w:val="32"/>
-              </w:rPr>
-              <w:t>Reviewing another person’s code</w:t>
-            </w:r>
-          </w:p>
-        </w:tc>
-      </w:tr>
-      <w:tr>
-        <w:tc>
-          <w:tcPr>
-            <w:tcW w:w="5171" w:type="dxa"/>
-          </w:tcPr>
-          <w:p>
-            <w:pPr>
-              <w:rPr>
-                <w:sz w:val="32"/>
-              </w:rPr>
-            </w:pPr>
-            <w:r>
-              <w:rPr>
-                <w:sz w:val="32"/>
-              </w:rPr>
-              <w:lastRenderedPageBreak/>
-              <w:br/>
-            </w:r>
-            <w:r>
-              <w:rPr>
-                <w:sz w:val="32"/>
-              </w:rPr>
-              <w:t>Having your code reviewed</w:t>
-            </w:r>
-          </w:p>
-          <w:p>
-            <w:pPr>
-              <w:rPr>
-                <w:sz w:val="32"/>
-              </w:rPr>
-            </w:pPr>
-          </w:p>
-        </w:tc>
-        <w:tc>
-          <w:tcPr>
-            <w:tcW w:w="5172" w:type="dxa"/>
-          </w:tcPr>
-          <w:p>
-            <w:pPr>
-              <w:rPr>
-                <w:sz w:val="32"/>
-              </w:rPr>
-            </w:pPr>
-            <w:r>
-              <w:rPr>
-                <w:sz w:val="32"/>
-              </w:rPr>
-              <w:br/>
-            </w:r>
-            <w:r>
-              <w:rPr>
-                <w:sz w:val="32"/>
-              </w:rPr>
-              <w:t>Coaching a junior developer</w:t>
-            </w:r>
-          </w:p>
-        </w:tc>
-      </w:tr>
-      <w:tr>
-        <w:tc>
-          <w:tcPr>
-            <w:tcW w:w="5171" w:type="dxa"/>
-          </w:tcPr>
-          <w:p>
-            <w:pPr>
-              <w:rPr>
-                <w:sz w:val="32"/>
-              </w:rPr>
-            </w:pPr>
-            <w:r>
-              <w:rPr>
-                <w:sz w:val="32"/>
-              </w:rPr>
-              <w:br/>
-            </w:r>
-            <w:r>
-              <w:rPr>
-                <w:sz w:val="32"/>
-              </w:rPr>
-              <w:t>Handling support issues</w:t>
-            </w:r>
-          </w:p>
-          <w:p>
-            <w:pPr>
-              <w:rPr>
-                <w:sz w:val="32"/>
-              </w:rPr>
-            </w:pPr>
-          </w:p>
-        </w:tc>
-        <w:tc>
-          <w:tcPr>
-            <w:tcW w:w="5172" w:type="dxa"/>
-          </w:tcPr>
-          <w:p>
-            <w:pPr>
-              <w:rPr>
-                <w:sz w:val="32"/>
-              </w:rPr>
-            </w:pPr>
-            <w:r>
-              <w:rPr>
-                <w:sz w:val="32"/>
-              </w:rPr>
-              <w:br/>
-            </w:r>
-            <w:r>
-              <w:rPr>
-                <w:sz w:val="32"/>
-              </w:rPr>
-              <w:t>Deploying applications</w:t>
-            </w:r>
-          </w:p>
-        </w:tc>
-      </w:tr>
-      <w:tr>
-        <w:tc>
-          <w:tcPr>
-            <w:tcW w:w="5171" w:type="dxa"/>
-          </w:tcPr>
-          <w:p>
-            <w:pPr>
-              <w:rPr>
-                <w:sz w:val="32"/>
-              </w:rPr>
-            </w:pPr>
-            <w:r>
-              <w:rPr>
-                <w:sz w:val="32"/>
-              </w:rPr>
-              <w:br/>
-            </w:r>
-            <w:r>
-              <w:rPr>
-                <w:sz w:val="32"/>
-              </w:rPr>
-              <w:t>Setting up continuous integration</w:t>
-            </w:r>
-          </w:p>
-          <w:p>
-            <w:pPr>
-              <w:rPr>
-                <w:sz w:val="32"/>
-              </w:rPr>
-            </w:pPr>
-          </w:p>
-        </w:tc>
-        <w:tc>
-          <w:tcPr>
-            <w:tcW w:w="5172" w:type="dxa"/>
-          </w:tcPr>
-          <w:p>
-            <w:pPr>
-              <w:rPr>
-                <w:sz w:val="32"/>
-              </w:rPr>
-            </w:pPr>
-            <w:r>
-              <w:rPr>
-                <w:sz w:val="32"/>
-              </w:rPr>
-              <w:br/>
-            </w:r>
-            <w:r>
-              <w:rPr>
-                <w:sz w:val="32"/>
-              </w:rPr>
-              <w:t>Setting up continuous delivery</w:t>
-            </w:r>
-          </w:p>
-        </w:tc>
-      </w:tr>
-      <w:tr>
-        <w:tc>
-          <w:tcPr>
-            <w:tcW w:w="5171" w:type="dxa"/>
-          </w:tcPr>
-          <w:p>
-            <w:pPr>
-              <w:rPr>
-                <w:sz w:val="32"/>
-              </w:rPr>
-            </w:pPr>
-            <w:r>
-              <w:rPr>
-                <w:sz w:val="32"/>
-              </w:rPr>
-              <w:br/>
-            </w:r>
-            <w:r>
-              <w:rPr>
-                <w:sz w:val="32"/>
-              </w:rPr>
-              <w:t>Giving presentations</w:t>
-            </w:r>
-          </w:p>
-          <w:p>
-            <w:pPr>
-              <w:rPr>
-                <w:sz w:val="32"/>
-              </w:rPr>
-            </w:pPr>
-          </w:p>
-        </w:tc>
-        <w:tc>
-          <w:tcPr>
-            <w:tcW w:w="5172" w:type="dxa"/>
-          </w:tcPr>
-          <w:p>
-            <w:pPr>
-              <w:rPr>
-                <w:sz w:val="32"/>
-              </w:rPr>
-            </w:pPr>
-            <w:r>
-              <w:rPr>
-                <w:sz w:val="32"/>
-              </w:rPr>
-              <w:br/>
-            </w:r>
-            <w:r>
-              <w:rPr>
-                <w:sz w:val="32"/>
-              </w:rPr>
-              <w:t>Designing APIs</w:t>
-            </w:r>
-          </w:p>
-        </w:tc>
-      </w:tr>
-      <w:tr>
-        <w:tc>
-          <w:tcPr>
-            <w:tcW w:w="5171" w:type="dxa"/>
-          </w:tcPr>
-          <w:p>
-            <w:pPr>
-              <w:rPr>
-                <w:sz w:val="32"/>
-              </w:rPr>
-            </w:pPr>
-            <w:r>
-              <w:rPr>
-                <w:sz w:val="32"/>
-              </w:rPr>
-              <w:br/>
-            </w:r>
-            <w:r>
-              <w:rPr>
-                <w:sz w:val="32"/>
-              </w:rPr>
-              <w:t>Writing automated tests</w:t>
-            </w:r>
-          </w:p>
-          <w:p>
-            <w:pPr>
-              <w:rPr>
-                <w:sz w:val="32"/>
-              </w:rPr>
-            </w:pPr>
-          </w:p>
-        </w:tc>
-        <w:tc>
-          <w:tcPr>
-            <w:tcW w:w="5172" w:type="dxa"/>
-          </w:tcPr>
-          <w:p>
-            <w:pPr>
-              <w:rPr>
-                <w:sz w:val="32"/>
-              </w:rPr>
-            </w:pPr>
-            <w:r>
-              <w:rPr>
-                <w:sz w:val="32"/>
-              </w:rPr>
-              <w:br/>
-            </w:r>
-            <w:r>
-              <w:rPr>
-                <w:sz w:val="32"/>
-              </w:rPr>
-              <w:t>Introducing dependency injection</w:t>
-            </w:r>
-          </w:p>
-        </w:tc>
-      </w:tr>
-      <w:tr>
-        <w:tc>
-          <w:tcPr>
-            <w:tcW w:w="5171" w:type="dxa"/>
-          </w:tcPr>
-          <w:p>
-            <w:pPr>
-              <w:rPr>
-                <w:sz w:val="32"/>
-              </w:rPr>
-            </w:pPr>
-            <w:r>
-              <w:rPr>
-                <w:sz w:val="32"/>
-              </w:rPr>
-              <w:br/>
-            </w:r>
-            <w:r>
-              <w:rPr>
-                <w:sz w:val="32"/>
-              </w:rPr>
-              <w:t>Writing algorithms</w:t>
-            </w:r>
-            <w:r>
-              <w:rPr>
-                <w:sz w:val="32"/>
-              </w:rPr>
-              <w:br/>
-            </w:r>
-          </w:p>
-        </w:tc>
-        <w:tc>
-          <w:tcPr>
-            <w:tcW w:w="5172" w:type="dxa"/>
-          </w:tcPr>
-          <w:p>
-            <w:pPr>
-              <w:rPr>
-                <w:sz w:val="32"/>
-              </w:rPr>
-            </w:pPr>
-            <w:r>
-              <w:rPr>
-                <w:sz w:val="32"/>
-              </w:rPr>
-              <w:br/>
-              <w:t>Using design patterns</w:t>
-            </w:r>
-          </w:p>
-        </w:tc>
-      </w:tr>
-      <w:tr>
-        <w:tc>
-          <w:tcPr>
-            <w:tcW w:w="5171" w:type="dxa"/>
-          </w:tcPr>
-          <w:p>
-            <w:pPr>
-              <w:rPr>
-                <w:sz w:val="32"/>
-              </w:rPr>
-            </w:pPr>
-            <w:r>
-              <w:rPr>
-                <w:sz w:val="32"/>
-              </w:rPr>
-              <w:br/>
-            </w:r>
-            <w:r>
-              <w:rPr>
-                <w:sz w:val="32"/>
-              </w:rPr>
-              <w:br/>
-            </w:r>
-          </w:p>
-        </w:tc>
-        <w:tc>
-          <w:tcPr>
-            <w:tcW w:w="5172" w:type="dxa"/>
-          </w:tcPr>
-          <w:p>
-            <w:pPr>
-              <w:rPr>
-                <w:sz w:val="32"/>
-              </w:rPr>
-            </w:pPr>
-          </w:p>
-        </w:tc>
-      </w:tr>
-      <w:tr>
-        <w:tc>
-          <w:tcPr>
-            <w:tcW w:w="5171" w:type="dxa"/>
-          </w:tcPr>
-          <w:p>
-            <w:pPr>
-              <w:rPr>
-                <w:sz w:val="32"/>
-              </w:rPr>
-            </w:pPr>
-            <w:r>
-              <w:rPr>
-                <w:sz w:val="32"/>
-              </w:rPr>
-              <w:br/>
-            </w:r>
-            <w:r>
-              <w:rPr>
-                <w:sz w:val="32"/>
-              </w:rPr>
-              <w:br/>
-            </w:r>
-          </w:p>
-        </w:tc>
-        <w:tc>
-          <w:tcPr>
-            <w:tcW w:w="5172" w:type="dxa"/>
-          </w:tcPr>
-          <w:p>
-            <w:pPr>
-              <w:rPr>
-                <w:sz w:val="32"/>
-              </w:rPr>
-            </w:pPr>
           </w:p>
         </w:tc>
       </w:tr>

</xml_diff>